<commit_message>
7_2 completed, it was a missing colon after the private access modifier in the Player.h file.
</commit_message>
<xml_diff>
--- a/Lab 7 Debugging.docx
+++ b/Lab 7 Debugging.docx
@@ -165,17 +165,7 @@
                 <w:color w:val="000000"/>
                 <w:lang w:eastAsia="en-GB"/>
               </w:rPr>
-              <w:t>This tells me that the first problem is in the Enemy.h file and to go looking there, upon further inspection of the IntelliSense error list window, this then told me exactly where to look in</w:t>
-            </w:r>
-            <w:bookmarkStart w:id="0" w:name="_GoBack"/>
-            <w:bookmarkEnd w:id="0"/>
-            <w:r>
-              <w:rPr>
-                <w:rFonts w:asciiTheme="minorHAnsi" w:hAnsiTheme="minorHAnsi" w:cstheme="minorHAnsi"/>
-                <w:color w:val="000000"/>
-                <w:lang w:eastAsia="en-GB"/>
-              </w:rPr>
-              <w:t xml:space="preserve"> Enemy.h, and what the problem was.</w:t>
+              <w:t>This tells me that the first problem is in the Enemy.h file and to go looking there, upon further inspection of the IntelliSense error list window, this then told me exactly where to look in Enemy.h, and what the problem was.</w:t>
             </w:r>
           </w:p>
         </w:tc>
@@ -246,24 +236,107 @@
               <w:pStyle w:val="ListParagraph"/>
               <w:ind w:left="0"/>
             </w:pPr>
-          </w:p>
-          <w:p>
-            <w:pPr>
-              <w:pStyle w:val="ListParagraph"/>
-              <w:ind w:left="0"/>
-            </w:pPr>
-          </w:p>
-          <w:p>
-            <w:pPr>
-              <w:pStyle w:val="ListParagraph"/>
-              <w:ind w:left="0"/>
-            </w:pPr>
-          </w:p>
-          <w:p>
-            <w:pPr>
-              <w:pStyle w:val="ListParagraph"/>
-              <w:ind w:left="0"/>
-            </w:pPr>
+            <w:r>
+              <w:rPr>
+                <w:u w:val="single"/>
+              </w:rPr>
+              <w:t>Error</w:t>
+            </w:r>
+            <w:r>
+              <w:t>:</w:t>
+            </w:r>
+            <w:r>
+              <w:t xml:space="preserve"> The error was a missing colon after the private access modifier in the Player.h file.</w:t>
+            </w:r>
+          </w:p>
+          <w:p>
+            <w:pPr>
+              <w:pStyle w:val="ListParagraph"/>
+              <w:ind w:left="0"/>
+            </w:pPr>
+          </w:p>
+          <w:p>
+            <w:pPr>
+              <w:pStyle w:val="ListParagraph"/>
+              <w:ind w:left="0"/>
+            </w:pPr>
+            <w:r>
+              <w:rPr>
+                <w:u w:val="single"/>
+              </w:rPr>
+              <w:t>Step taken to solve</w:t>
+            </w:r>
+            <w:r>
+              <w:t>: Simply tried to run it and looked at what the top error was in the Output window which told me “</w:t>
+            </w:r>
+            <w:r>
+              <w:rPr>
+                <w:rFonts w:ascii="Consolas" w:hAnsi="Consolas" w:cs="Consolas"/>
+                <w:color w:val="000000"/>
+                <w:sz w:val="19"/>
+                <w:szCs w:val="19"/>
+                <w:lang w:eastAsia="en-GB"/>
+              </w:rPr>
+              <w:t xml:space="preserve">Player.h(18,2): error C2146:  syntax error: missing ':' before identifier 'Bullet'”. </w:t>
+            </w:r>
+            <w:r>
+              <w:rPr>
+                <w:rFonts w:asciiTheme="minorHAnsi" w:hAnsiTheme="minorHAnsi" w:cstheme="minorHAnsi"/>
+                <w:color w:val="000000"/>
+                <w:lang w:eastAsia="en-GB"/>
+              </w:rPr>
+              <w:t xml:space="preserve">This tells me that the first problem is in the </w:t>
+            </w:r>
+            <w:r>
+              <w:rPr>
+                <w:rFonts w:asciiTheme="minorHAnsi" w:hAnsiTheme="minorHAnsi" w:cstheme="minorHAnsi"/>
+                <w:color w:val="000000"/>
+                <w:lang w:eastAsia="en-GB"/>
+              </w:rPr>
+              <w:t>Player</w:t>
+            </w:r>
+            <w:r>
+              <w:rPr>
+                <w:rFonts w:asciiTheme="minorHAnsi" w:hAnsiTheme="minorHAnsi" w:cstheme="minorHAnsi"/>
+                <w:color w:val="000000"/>
+                <w:lang w:eastAsia="en-GB"/>
+              </w:rPr>
+              <w:t>.h file and to go looking there</w:t>
+            </w:r>
+            <w:r>
+              <w:rPr>
+                <w:rFonts w:asciiTheme="minorHAnsi" w:hAnsiTheme="minorHAnsi" w:cstheme="minorHAnsi"/>
+                <w:color w:val="000000"/>
+                <w:lang w:eastAsia="en-GB"/>
+              </w:rPr>
+              <w:t xml:space="preserve"> and also what the problem is</w:t>
+            </w:r>
+            <w:bookmarkStart w:id="0" w:name="_GoBack"/>
+            <w:bookmarkEnd w:id="0"/>
+            <w:r>
+              <w:rPr>
+                <w:rFonts w:asciiTheme="minorHAnsi" w:hAnsiTheme="minorHAnsi" w:cstheme="minorHAnsi"/>
+                <w:color w:val="000000"/>
+                <w:lang w:eastAsia="en-GB"/>
+              </w:rPr>
+              <w:t xml:space="preserve">, upon further inspection of the IntelliSense error list window, this then told me exactly where to look in </w:t>
+            </w:r>
+            <w:r>
+              <w:rPr>
+                <w:rFonts w:asciiTheme="minorHAnsi" w:hAnsiTheme="minorHAnsi" w:cstheme="minorHAnsi"/>
+                <w:color w:val="000000"/>
+                <w:lang w:eastAsia="en-GB"/>
+              </w:rPr>
+              <w:t>Player</w:t>
+            </w:r>
+            <w:r>
+              <w:rPr>
+                <w:rFonts w:asciiTheme="minorHAnsi" w:hAnsiTheme="minorHAnsi" w:cstheme="minorHAnsi"/>
+                <w:color w:val="000000"/>
+                <w:lang w:eastAsia="en-GB"/>
+              </w:rPr>
+              <w:t>.h, and what the problem was.</w:t>
+            </w:r>
           </w:p>
         </w:tc>
       </w:tr>
@@ -364,17 +437,14 @@
         </w:numPr>
       </w:pPr>
       <w:r>
+        <w:lastRenderedPageBreak/>
         <w:t xml:space="preserve">Application Week </w:t>
       </w:r>
       <w:r>
         <w:t>7_</w:t>
       </w:r>
       <w:r>
-        <w:t xml:space="preserve">4 contains a player and bullet objects. This application compiles but suffers from a runtime error. You must find and fix the error, in the box below write down </w:t>
-      </w:r>
-      <w:r>
-        <w:lastRenderedPageBreak/>
-        <w:t>what the error was, how you found it (what debugging steps did you take, what information was useful) and how you would fix it.</w:t>
+        <w:t>4 contains a player and bullet objects. This application compiles but suffers from a runtime error. You must find and fix the error, in the box below write down what the error was, how you found it (what debugging steps did you take, what information was useful) and how you would fix it.</w:t>
       </w:r>
     </w:p>
     <w:tbl>

</xml_diff>

<commit_message>
7_3 done, created a bullet object in Player.h and assigned the bullet pointer the address of the bullet object i created, things now work as there supposed to.
</commit_message>
<xml_diff>
--- a/Lab 7 Debugging.docx
+++ b/Lab 7 Debugging.docx
@@ -5,6 +5,7 @@
     <w:p>
       <w:pPr>
         <w:pStyle w:val="Title"/>
+        <w:jc w:val="both"/>
       </w:pPr>
       <w:r>
         <w:t>Lab 7</w:t>
@@ -25,6 +26,7 @@
     <w:p>
       <w:pPr>
         <w:ind w:left="360"/>
+        <w:jc w:val="both"/>
       </w:pPr>
       <w:r>
         <w:t xml:space="preserve">Fork and clone the projects for Git Hub </w:t>
@@ -66,6 +68,7 @@
           <w:ilvl w:val="0"/>
           <w:numId w:val="2"/>
         </w:numPr>
+        <w:jc w:val="both"/>
       </w:pPr>
       <w:r>
         <w:t xml:space="preserve">Starting with </w:t>
@@ -88,6 +91,12 @@
       <w:r>
         <w:t xml:space="preserve"> is pressed, and an enemy object that teleports to a random location after a set amount of time. However, the application does not compile successfully. You must find and fix the error, in the box below write down what the error was and how you found it (what debugging steps did you take, what information was useful).</w:t>
       </w:r>
+    </w:p>
+    <w:p>
+      <w:pPr>
+        <w:ind w:left="360"/>
+        <w:jc w:val="both"/>
+      </w:pPr>
     </w:p>
     <w:tbl>
       <w:tblPr>
@@ -108,6 +117,7 @@
             <w:pPr>
               <w:pStyle w:val="ListParagraph"/>
               <w:ind w:left="0"/>
+              <w:jc w:val="both"/>
             </w:pPr>
             <w:r>
               <w:rPr>
@@ -123,12 +133,14 @@
             <w:pPr>
               <w:pStyle w:val="ListParagraph"/>
               <w:ind w:left="0"/>
-            </w:pPr>
-          </w:p>
-          <w:p>
-            <w:pPr>
-              <w:pStyle w:val="ListParagraph"/>
-              <w:ind w:left="0"/>
+              <w:jc w:val="both"/>
+            </w:pPr>
+          </w:p>
+          <w:p>
+            <w:pPr>
+              <w:pStyle w:val="ListParagraph"/>
+              <w:ind w:left="0"/>
+              <w:jc w:val="both"/>
             </w:pPr>
             <w:r>
               <w:rPr>
@@ -173,11 +185,17 @@
     </w:tbl>
     <w:p>
       <w:pPr>
+        <w:jc w:val="both"/>
+      </w:pPr>
+    </w:p>
+    <w:p>
+      <w:pPr>
         <w:pStyle w:val="ListParagraph"/>
         <w:numPr>
           <w:ilvl w:val="0"/>
           <w:numId w:val="2"/>
         </w:numPr>
+        <w:jc w:val="both"/>
       </w:pPr>
       <w:r>
         <w:t xml:space="preserve">The </w:t>
@@ -215,6 +233,12 @@
       <w:r>
         <w:t xml:space="preserve"> key is pressed. However, the application does not compile successfully. You must find and fix the error, in the box below write down what the error was and how you found it (what debugging steps did you take, what information was useful).</w:t>
       </w:r>
+    </w:p>
+    <w:p>
+      <w:pPr>
+        <w:ind w:left="360"/>
+        <w:jc w:val="both"/>
+      </w:pPr>
     </w:p>
     <w:tbl>
       <w:tblPr>
@@ -235,6 +259,7 @@
             <w:pPr>
               <w:pStyle w:val="ListParagraph"/>
               <w:ind w:left="0"/>
+              <w:jc w:val="both"/>
             </w:pPr>
             <w:r>
               <w:rPr>
@@ -253,12 +278,14 @@
             <w:pPr>
               <w:pStyle w:val="ListParagraph"/>
               <w:ind w:left="0"/>
-            </w:pPr>
-          </w:p>
-          <w:p>
-            <w:pPr>
-              <w:pStyle w:val="ListParagraph"/>
-              <w:ind w:left="0"/>
+              <w:jc w:val="both"/>
+            </w:pPr>
+          </w:p>
+          <w:p>
+            <w:pPr>
+              <w:pStyle w:val="ListParagraph"/>
+              <w:ind w:left="0"/>
+              <w:jc w:val="both"/>
             </w:pPr>
             <w:r>
               <w:rPr>
@@ -311,8 +338,6 @@
               </w:rPr>
               <w:t xml:space="preserve"> and also what the problem is</w:t>
             </w:r>
-            <w:bookmarkStart w:id="0" w:name="_GoBack"/>
-            <w:bookmarkEnd w:id="0"/>
             <w:r>
               <w:rPr>
                 <w:rFonts w:asciiTheme="minorHAnsi" w:hAnsiTheme="minorHAnsi" w:cstheme="minorHAnsi"/>
@@ -343,13 +368,30 @@
     </w:tbl>
     <w:p>
       <w:pPr>
+        <w:ind w:left="360"/>
+        <w:jc w:val="both"/>
+      </w:pPr>
+    </w:p>
+    <w:p>
+      <w:pPr>
+        <w:spacing w:after="0" w:line="240" w:lineRule="auto"/>
+        <w:jc w:val="both"/>
+      </w:pPr>
+      <w:r>
+        <w:br w:type="page"/>
+      </w:r>
+    </w:p>
+    <w:p>
+      <w:pPr>
         <w:pStyle w:val="ListParagraph"/>
         <w:numPr>
           <w:ilvl w:val="0"/>
           <w:numId w:val="2"/>
         </w:numPr>
-      </w:pPr>
-      <w:r>
+        <w:jc w:val="both"/>
+      </w:pPr>
+      <w:r>
+        <w:lastRenderedPageBreak/>
         <w:t>Application Week 7_</w:t>
       </w:r>
       <w:r>
@@ -371,10 +413,19 @@
         <w:t>,</w:t>
       </w:r>
       <w:r>
-        <w:t xml:space="preserve"> but suffers from a runtime error. You must find and fix the error</w:t>
-      </w:r>
-      <w:r>
-        <w:t>, the fixed application should have a player the teleports and shoots several bullets. I</w:t>
+        <w:t xml:space="preserve"> but suffers from a runtime error. You must find and fix the </w:t>
+      </w:r>
+      <w:r>
+        <w:t>error;</w:t>
+      </w:r>
+      <w:r>
+        <w:t xml:space="preserve"> the fixed application should have a player th</w:t>
+      </w:r>
+      <w:r>
+        <w:t>at</w:t>
+      </w:r>
+      <w:r>
+        <w:t xml:space="preserve"> teleports and shoots several bullets. I</w:t>
       </w:r>
       <w:r>
         <w:t>n the box below w</w:t>
@@ -385,6 +436,12 @@
       <w:r>
         <w:t xml:space="preserve"> how you found it (what debugging steps did you take, what information was useful) and how you would fix it.</w:t>
       </w:r>
+    </w:p>
+    <w:p>
+      <w:pPr>
+        <w:ind w:left="360"/>
+        <w:jc w:val="both"/>
+      </w:pPr>
     </w:p>
     <w:tbl>
       <w:tblPr>
@@ -405,29 +462,61 @@
             <w:pPr>
               <w:pStyle w:val="ListParagraph"/>
               <w:ind w:left="0"/>
-            </w:pPr>
-          </w:p>
-          <w:p>
-            <w:pPr>
-              <w:pStyle w:val="ListParagraph"/>
-              <w:ind w:left="0"/>
-            </w:pPr>
-          </w:p>
-          <w:p>
-            <w:pPr>
-              <w:pStyle w:val="ListParagraph"/>
-              <w:ind w:left="0"/>
-            </w:pPr>
-          </w:p>
-          <w:p>
-            <w:pPr>
-              <w:pStyle w:val="ListParagraph"/>
-              <w:ind w:left="0"/>
-            </w:pPr>
+              <w:jc w:val="both"/>
+            </w:pPr>
+            <w:r>
+              <w:rPr>
+                <w:u w:val="single"/>
+              </w:rPr>
+              <w:t>Error</w:t>
+            </w:r>
+            <w:r>
+              <w:t>:</w:t>
+            </w:r>
+            <w:r>
+              <w:t xml:space="preserve"> The error was a null pointer caused by trying to update a bullet object from the player class when no such bullet object even exists.</w:t>
+            </w:r>
+          </w:p>
+          <w:p>
+            <w:pPr>
+              <w:pStyle w:val="ListParagraph"/>
+              <w:ind w:left="0"/>
+              <w:jc w:val="both"/>
+            </w:pPr>
+          </w:p>
+          <w:p>
+            <w:pPr>
+              <w:pStyle w:val="ListParagraph"/>
+              <w:ind w:left="0"/>
+              <w:jc w:val="both"/>
+            </w:pPr>
+            <w:r>
+              <w:rPr>
+                <w:u w:val="single"/>
+              </w:rPr>
+              <w:t xml:space="preserve">Step taken to </w:t>
+            </w:r>
+            <w:r>
+              <w:rPr>
+                <w:u w:val="single"/>
+              </w:rPr>
+              <w:t>solve</w:t>
+            </w:r>
+            <w:r>
+              <w:t>: I simply created a bullet object in the Player.h file and then assigned the Bullet pointer the address of the newly created bullet object. Job done, the update and setPosition functions now work as intended due to having a bullet object to act upon when trying to access it through pointers.</w:t>
+            </w:r>
+            <w:bookmarkStart w:id="0" w:name="_GoBack"/>
+            <w:bookmarkEnd w:id="0"/>
           </w:p>
         </w:tc>
       </w:tr>
     </w:tbl>
+    <w:p>
+      <w:pPr>
+        <w:ind w:left="360"/>
+        <w:jc w:val="both"/>
+      </w:pPr>
+    </w:p>
     <w:p>
       <w:pPr>
         <w:pStyle w:val="ListParagraph"/>
@@ -435,9 +524,9 @@
           <w:ilvl w:val="0"/>
           <w:numId w:val="2"/>
         </w:numPr>
-      </w:pPr>
-      <w:r>
-        <w:lastRenderedPageBreak/>
+        <w:jc w:val="both"/>
+      </w:pPr>
+      <w:r>
         <w:t xml:space="preserve">Application Week </w:t>
       </w:r>
       <w:r>
@@ -446,6 +535,12 @@
       <w:r>
         <w:t>4 contains a player and bullet objects. This application compiles but suffers from a runtime error. You must find and fix the error, in the box below write down what the error was, how you found it (what debugging steps did you take, what information was useful) and how you would fix it.</w:t>
       </w:r>
+    </w:p>
+    <w:p>
+      <w:pPr>
+        <w:ind w:left="360"/>
+        <w:jc w:val="both"/>
+      </w:pPr>
     </w:p>
     <w:tbl>
       <w:tblPr>
@@ -466,29 +561,39 @@
             <w:pPr>
               <w:pStyle w:val="ListParagraph"/>
               <w:ind w:left="0"/>
-            </w:pPr>
-          </w:p>
-          <w:p>
-            <w:pPr>
-              <w:pStyle w:val="ListParagraph"/>
-              <w:ind w:left="0"/>
-            </w:pPr>
-          </w:p>
-          <w:p>
-            <w:pPr>
-              <w:pStyle w:val="ListParagraph"/>
-              <w:ind w:left="0"/>
-            </w:pPr>
-          </w:p>
-          <w:p>
-            <w:pPr>
-              <w:pStyle w:val="ListParagraph"/>
-              <w:ind w:left="0"/>
+              <w:jc w:val="both"/>
+            </w:pPr>
+          </w:p>
+          <w:p>
+            <w:pPr>
+              <w:pStyle w:val="ListParagraph"/>
+              <w:ind w:left="0"/>
+              <w:jc w:val="both"/>
+            </w:pPr>
+          </w:p>
+          <w:p>
+            <w:pPr>
+              <w:pStyle w:val="ListParagraph"/>
+              <w:ind w:left="0"/>
+              <w:jc w:val="both"/>
+            </w:pPr>
+          </w:p>
+          <w:p>
+            <w:pPr>
+              <w:pStyle w:val="ListParagraph"/>
+              <w:ind w:left="0"/>
+              <w:jc w:val="both"/>
             </w:pPr>
           </w:p>
         </w:tc>
       </w:tr>
     </w:tbl>
+    <w:p>
+      <w:pPr>
+        <w:ind w:left="360"/>
+        <w:jc w:val="both"/>
+      </w:pPr>
+    </w:p>
     <w:p>
       <w:pPr>
         <w:pStyle w:val="ListParagraph"/>
@@ -496,6 +601,7 @@
           <w:ilvl w:val="0"/>
           <w:numId w:val="2"/>
         </w:numPr>
+        <w:jc w:val="both"/>
       </w:pPr>
       <w:r>
         <w:t>Applicat</w:t>
@@ -542,6 +648,12 @@
       <w:r>
         <w:t>, in the box below write down what the error was, how you found it (what debugging steps did you take, what information was useful) and how you would fix it.</w:t>
       </w:r>
+    </w:p>
+    <w:p>
+      <w:pPr>
+        <w:ind w:left="360"/>
+        <w:jc w:val="both"/>
+      </w:pPr>
     </w:p>
     <w:tbl>
       <w:tblPr>
@@ -562,23 +674,32 @@
             <w:pPr>
               <w:pStyle w:val="ListParagraph"/>
               <w:ind w:left="0"/>
-            </w:pPr>
-          </w:p>
-          <w:p>
-            <w:pPr>
-              <w:pStyle w:val="ListParagraph"/>
-              <w:ind w:left="0"/>
-            </w:pPr>
-          </w:p>
-          <w:p>
-            <w:pPr>
-              <w:pStyle w:val="ListParagraph"/>
-              <w:ind w:left="0"/>
+              <w:jc w:val="both"/>
+            </w:pPr>
+          </w:p>
+          <w:p>
+            <w:pPr>
+              <w:pStyle w:val="ListParagraph"/>
+              <w:ind w:left="0"/>
+              <w:jc w:val="both"/>
+            </w:pPr>
+          </w:p>
+          <w:p>
+            <w:pPr>
+              <w:pStyle w:val="ListParagraph"/>
+              <w:ind w:left="0"/>
+              <w:jc w:val="both"/>
             </w:pPr>
           </w:p>
         </w:tc>
       </w:tr>
     </w:tbl>
+    <w:p>
+      <w:pPr>
+        <w:ind w:left="360"/>
+        <w:jc w:val="both"/>
+      </w:pPr>
+    </w:p>
     <w:p>
       <w:pPr>
         <w:pStyle w:val="ListParagraph"/>
@@ -586,6 +707,7 @@
           <w:ilvl w:val="0"/>
           <w:numId w:val="2"/>
         </w:numPr>
+        <w:jc w:val="both"/>
       </w:pPr>
       <w:r>
         <w:t>Application Week 7</w:t>
@@ -603,7 +725,11 @@
         <w:t>Bits</w:t>
       </w:r>
       <w:r>
-        <w:t>; small sprites that are given a random position and move up and down from the position. This application compiles but suffers from a runtime error. You must find and fix the error, in the box below write down what the error was, how you found it (what debugging steps did you take, what information was useful) and how you would fix it.</w:t>
+        <w:t xml:space="preserve">; small sprites that are given a random position and move up and down from the position. This application compiles but suffers from a runtime </w:t>
+      </w:r>
+      <w:r>
+        <w:lastRenderedPageBreak/>
+        <w:t>error. You must find and fix the error, in the box below write down what the error was, how you found it (what debugging steps did you take, what information was useful) and how you would fix it.</w:t>
       </w:r>
     </w:p>
     <w:tbl>
@@ -625,24 +751,28 @@
             <w:pPr>
               <w:pStyle w:val="ListParagraph"/>
               <w:ind w:left="0"/>
-            </w:pPr>
-          </w:p>
-          <w:p>
-            <w:pPr>
-              <w:pStyle w:val="ListParagraph"/>
-              <w:ind w:left="0"/>
-            </w:pPr>
-          </w:p>
-          <w:p>
-            <w:pPr>
-              <w:pStyle w:val="ListParagraph"/>
-              <w:ind w:left="0"/>
-            </w:pPr>
-          </w:p>
-          <w:p>
-            <w:pPr>
-              <w:pStyle w:val="ListParagraph"/>
-              <w:ind w:left="0"/>
+              <w:jc w:val="both"/>
+            </w:pPr>
+          </w:p>
+          <w:p>
+            <w:pPr>
+              <w:pStyle w:val="ListParagraph"/>
+              <w:ind w:left="0"/>
+              <w:jc w:val="both"/>
+            </w:pPr>
+          </w:p>
+          <w:p>
+            <w:pPr>
+              <w:pStyle w:val="ListParagraph"/>
+              <w:ind w:left="0"/>
+              <w:jc w:val="both"/>
+            </w:pPr>
+          </w:p>
+          <w:p>
+            <w:pPr>
+              <w:pStyle w:val="ListParagraph"/>
+              <w:ind w:left="0"/>
+              <w:jc w:val="both"/>
             </w:pPr>
           </w:p>
         </w:tc>
@@ -655,6 +785,7 @@
           <w:ilvl w:val="0"/>
           <w:numId w:val="2"/>
         </w:numPr>
+        <w:jc w:val="both"/>
       </w:pPr>
       <w:r>
         <w:t>Application Week 7_</w:t>
@@ -682,25 +813,35 @@
             <w:pPr>
               <w:pStyle w:val="ListParagraph"/>
               <w:ind w:left="0"/>
-            </w:pPr>
-          </w:p>
-          <w:p>
-            <w:pPr>
-              <w:pStyle w:val="ListParagraph"/>
-              <w:ind w:left="0"/>
-            </w:pPr>
-          </w:p>
-          <w:p>
-            <w:pPr>
-              <w:pStyle w:val="ListParagraph"/>
-              <w:ind w:left="0"/>
+              <w:jc w:val="both"/>
+            </w:pPr>
+          </w:p>
+          <w:p>
+            <w:pPr>
+              <w:pStyle w:val="ListParagraph"/>
+              <w:ind w:left="0"/>
+              <w:jc w:val="both"/>
+            </w:pPr>
+          </w:p>
+          <w:p>
+            <w:pPr>
+              <w:pStyle w:val="ListParagraph"/>
+              <w:ind w:left="0"/>
+              <w:jc w:val="both"/>
             </w:pPr>
           </w:p>
         </w:tc>
       </w:tr>
     </w:tbl>
-    <w:p/>
-    <w:p>
+    <w:p>
+      <w:pPr>
+        <w:jc w:val="both"/>
+      </w:pPr>
+    </w:p>
+    <w:p>
+      <w:pPr>
+        <w:jc w:val="both"/>
+      </w:pPr>
       <w:r>
         <w:t>Make sure you show/discuss your answers with a member of staff once completed.</w:t>
       </w:r>
@@ -712,6 +853,7 @@
           <w:ilvl w:val="0"/>
           <w:numId w:val="2"/>
         </w:numPr>
+        <w:jc w:val="both"/>
       </w:pPr>
       <w:r>
         <w:t>The coursework brief is on My Learning Space, under the Assessment tile. Read over the brief and write down a rough outline/design for you coursework game idea. Think carefully and write down how you game meets each of the coursework requirements.</w:t>

</xml_diff>

<commit_message>
7_4 done, moved the creation of newBullet object fromt the spawn function into the .h file so it would not be destroyed when the function scope ended, also set hasFired to false whenever the enter key is pressed, this allows unlimited bullets to be fired.
</commit_message>
<xml_diff>
--- a/Lab 7 Debugging.docx
+++ b/Lab 7 Debugging.docx
@@ -474,7 +474,10 @@
               <w:t>:</w:t>
             </w:r>
             <w:r>
-              <w:t xml:space="preserve"> The error was a null pointer caused by trying to update a bullet object from the player class when no such bullet object even exists.</w:t>
+              <w:t xml:space="preserve"> The error was a null pointer caused by trying to update a bullet object from the player class when no such bullet object even exists</w:t>
+            </w:r>
+            <w:r>
+              <w:t xml:space="preserve"> to update.</w:t>
             </w:r>
           </w:p>
           <w:p>
@@ -505,8 +508,6 @@
             <w:r>
               <w:t>: I simply created a bullet object in the Player.h file and then assigned the Bullet pointer the address of the newly created bullet object. Job done, the update and setPosition functions now work as intended due to having a bullet object to act upon when trying to access it through pointers.</w:t>
             </w:r>
-            <w:bookmarkStart w:id="0" w:name="_GoBack"/>
-            <w:bookmarkEnd w:id="0"/>
           </w:p>
         </w:tc>
       </w:tr>
@@ -563,27 +564,62 @@
               <w:ind w:left="0"/>
               <w:jc w:val="both"/>
             </w:pPr>
-          </w:p>
-          <w:p>
-            <w:pPr>
-              <w:pStyle w:val="ListParagraph"/>
-              <w:ind w:left="0"/>
-              <w:jc w:val="both"/>
-            </w:pPr>
-          </w:p>
-          <w:p>
-            <w:pPr>
-              <w:pStyle w:val="ListParagraph"/>
-              <w:ind w:left="0"/>
-              <w:jc w:val="both"/>
-            </w:pPr>
-          </w:p>
-          <w:p>
-            <w:pPr>
-              <w:pStyle w:val="ListParagraph"/>
-              <w:ind w:left="0"/>
-              <w:jc w:val="both"/>
-            </w:pPr>
+            <w:r>
+              <w:rPr>
+                <w:u w:val="single"/>
+              </w:rPr>
+              <w:t>Error</w:t>
+            </w:r>
+            <w:r>
+              <w:t>:</w:t>
+            </w:r>
+            <w:r>
+              <w:t xml:space="preserve"> The error was an access violation, namely we were trying to access a bullet object through a bullet pointer, which at first glance may appear to have been correctly assigned an address, however the bullet object itself was created in a spawn function and so when the scope </w:t>
+            </w:r>
+            <w:r>
+              <w:t xml:space="preserve">of the function </w:t>
+            </w:r>
+            <w:r>
+              <w:t>ended the bullet object was destroyed and so the bullet pointer was then left pointing to an object that no longer existed which was what we were then trying to access.</w:t>
+            </w:r>
+          </w:p>
+          <w:p>
+            <w:pPr>
+              <w:pStyle w:val="ListParagraph"/>
+              <w:ind w:left="0"/>
+              <w:jc w:val="both"/>
+            </w:pPr>
+          </w:p>
+          <w:p>
+            <w:pPr>
+              <w:pStyle w:val="ListParagraph"/>
+              <w:ind w:left="0"/>
+              <w:jc w:val="both"/>
+            </w:pPr>
+            <w:r>
+              <w:rPr>
+                <w:u w:val="single"/>
+              </w:rPr>
+              <w:t>Step taken to solve</w:t>
+            </w:r>
+            <w:r>
+              <w:t>:</w:t>
+            </w:r>
+            <w:r>
+              <w:t xml:space="preserve"> Moved the creation of the newBullet object into the .h file and things work as intended, however only one bullet is able to be spawned</w:t>
+            </w:r>
+            <w:r>
+              <w:t xml:space="preserve">, </w:t>
+            </w:r>
+            <w:r>
+              <w:t>so I set hasFired to false whenever the Enter key is pressed</w:t>
+            </w:r>
+            <w:r>
+              <w:t xml:space="preserve"> in Player.h</w:t>
+            </w:r>
+            <w:r>
+              <w:t>. This now works as 7_3 did with unlimited bullets able to be spawned in.</w:t>
+            </w:r>
           </w:p>
         </w:tc>
       </w:tr>
@@ -593,6 +629,14 @@
         <w:ind w:left="360"/>
         <w:jc w:val="both"/>
       </w:pPr>
+    </w:p>
+    <w:p>
+      <w:pPr>
+        <w:spacing w:after="0" w:line="240" w:lineRule="auto"/>
+      </w:pPr>
+      <w:r>
+        <w:br w:type="page"/>
+      </w:r>
     </w:p>
     <w:p>
       <w:pPr>
@@ -604,6 +648,7 @@
         <w:jc w:val="both"/>
       </w:pPr>
       <w:r>
+        <w:lastRenderedPageBreak/>
         <w:t>Applicat</w:t>
       </w:r>
       <w:r>
@@ -725,11 +770,7 @@
         <w:t>Bits</w:t>
       </w:r>
       <w:r>
-        <w:t xml:space="preserve">; small sprites that are given a random position and move up and down from the position. This application compiles but suffers from a runtime </w:t>
-      </w:r>
-      <w:r>
-        <w:lastRenderedPageBreak/>
-        <w:t>error. You must find and fix the error, in the box below write down what the error was, how you found it (what debugging steps did you take, what information was useful) and how you would fix it.</w:t>
+        <w:t>; small sprites that are given a random position and move up and down from the position. This application compiles but suffers from a runtime error. You must find and fix the error, in the box below write down what the error was, how you found it (what debugging steps did you take, what information was useful) and how you would fix it.</w:t>
       </w:r>
     </w:p>
     <w:tbl>
@@ -856,7 +897,15 @@
         <w:jc w:val="both"/>
       </w:pPr>
       <w:r>
-        <w:t>The coursework brief is on My Learning Space, under the Assessment tile. Read over the brief and write down a rough outline/design for you coursework game idea. Think carefully and write down how you game meets each of the coursework requirements.</w:t>
+        <w:t>The coursework brief is on My Learning Space, under the Assessment tile. Read over the brief and write down a rough outline/design for you</w:t>
+      </w:r>
+      <w:r>
+        <w:t>r</w:t>
+      </w:r>
+      <w:bookmarkStart w:id="0" w:name="_GoBack"/>
+      <w:bookmarkEnd w:id="0"/>
+      <w:r>
+        <w:t xml:space="preserve"> coursework game idea. Think carefully and write down how you game meets each of the coursework requirements.</w:t>
       </w:r>
       <w:r>
         <w:br/>

</xml_diff>

<commit_message>
7_5 done, this one was cheeky and req'd some research, eventually realised it was a circular inclusion problem between Player.h and Companion.h, solved by forward declaring Player object in Companion.h and then #including the Player.h in the Companion.cpp instead.
</commit_message>
<xml_diff>
--- a/Lab 7 Debugging.docx
+++ b/Lab 7 Debugging.docx
@@ -146,7 +146,19 @@
               <w:rPr>
                 <w:u w:val="single"/>
               </w:rPr>
-              <w:t>Step taken to solve</w:t>
+              <w:t>Step</w:t>
+            </w:r>
+            <w:r>
+              <w:rPr>
+                <w:u w:val="single"/>
+              </w:rPr>
+              <w:t>s</w:t>
+            </w:r>
+            <w:r>
+              <w:rPr>
+                <w:u w:val="single"/>
+              </w:rPr>
+              <w:t xml:space="preserve"> taken to solve</w:t>
             </w:r>
             <w:r>
               <w:t>: Simply tried to run it and looked at what the top error was in the Output window which told me “</w:t>
@@ -291,7 +303,19 @@
               <w:rPr>
                 <w:u w:val="single"/>
               </w:rPr>
-              <w:t>Step taken to solve</w:t>
+              <w:t>Step</w:t>
+            </w:r>
+            <w:r>
+              <w:rPr>
+                <w:u w:val="single"/>
+              </w:rPr>
+              <w:t>s</w:t>
+            </w:r>
+            <w:r>
+              <w:rPr>
+                <w:u w:val="single"/>
+              </w:rPr>
+              <w:t xml:space="preserve"> taken to solve</w:t>
             </w:r>
             <w:r>
               <w:t>: Simply tried to run it and looked at what the top error was in the Output window which told me “</w:t>
@@ -497,7 +521,19 @@
               <w:rPr>
                 <w:u w:val="single"/>
               </w:rPr>
-              <w:t xml:space="preserve">Step taken to </w:t>
+              <w:t>Step</w:t>
+            </w:r>
+            <w:r>
+              <w:rPr>
+                <w:u w:val="single"/>
+              </w:rPr>
+              <w:t>s</w:t>
+            </w:r>
+            <w:r>
+              <w:rPr>
+                <w:u w:val="single"/>
+              </w:rPr>
+              <w:t xml:space="preserve"> taken to </w:t>
             </w:r>
             <w:r>
               <w:rPr>
@@ -600,7 +636,19 @@
               <w:rPr>
                 <w:u w:val="single"/>
               </w:rPr>
-              <w:t>Step taken to solve</w:t>
+              <w:t>Step</w:t>
+            </w:r>
+            <w:r>
+              <w:rPr>
+                <w:u w:val="single"/>
+              </w:rPr>
+              <w:t>s</w:t>
+            </w:r>
+            <w:r>
+              <w:rPr>
+                <w:u w:val="single"/>
+              </w:rPr>
+              <w:t xml:space="preserve"> taken to solve</w:t>
             </w:r>
             <w:r>
               <w:t>:</w:t>
@@ -721,6 +769,836 @@
               <w:ind w:left="0"/>
               <w:jc w:val="both"/>
             </w:pPr>
+            <w:r>
+              <w:rPr>
+                <w:u w:val="single"/>
+              </w:rPr>
+              <w:t>Error</w:t>
+            </w:r>
+            <w:r>
+              <w:t>:</w:t>
+            </w:r>
+            <w:r>
+              <w:t xml:space="preserve"> Circular dependencies, I would of thought pragma once would of help</w:t>
+            </w:r>
+            <w:r>
+              <w:t>ed</w:t>
+            </w:r>
+            <w:r>
+              <w:t xml:space="preserve"> with this</w:t>
+            </w:r>
+            <w:r>
+              <w:t xml:space="preserve"> issue</w:t>
+            </w:r>
+            <w:r>
+              <w:t xml:space="preserve"> but this full article helped </w:t>
+            </w:r>
+            <w:r>
+              <w:t xml:space="preserve">me understand </w:t>
+            </w:r>
+            <w:r>
+              <w:t>better,</w:t>
+            </w:r>
+            <w:bookmarkStart w:id="0" w:name="_GoBack"/>
+            <w:bookmarkEnd w:id="0"/>
+            <w:r>
+              <w:t xml:space="preserve"> </w:t>
+            </w:r>
+            <w:r>
+              <w:t>specifically this par</w:t>
+            </w:r>
+            <w:r>
+              <w:t>t</w:t>
+            </w:r>
+            <w:r>
+              <w:t>:</w:t>
+            </w:r>
+          </w:p>
+          <w:p>
+            <w:pPr>
+              <w:pStyle w:val="ListParagraph"/>
+              <w:ind w:left="0"/>
+              <w:jc w:val="both"/>
+            </w:pPr>
+          </w:p>
+          <w:p>
+            <w:pPr>
+              <w:spacing w:after="0" w:line="240" w:lineRule="auto"/>
+              <w:rPr>
+                <w:rFonts w:ascii="Times New Roman" w:eastAsia="Times New Roman" w:hAnsi="Times New Roman"/>
+                <w:sz w:val="24"/>
+                <w:szCs w:val="24"/>
+                <w:lang w:eastAsia="en-GB"/>
+              </w:rPr>
+            </w:pPr>
+            <w:r>
+              <w:rPr>
+                <w:rFonts w:ascii="Times New Roman" w:eastAsia="Times New Roman" w:hAnsi="Times New Roman"/>
+                <w:sz w:val="24"/>
+                <w:szCs w:val="24"/>
+                <w:lang w:eastAsia="en-GB"/>
+              </w:rPr>
+              <w:t>The compiler will do the following:</w:t>
+            </w:r>
+          </w:p>
+          <w:tbl>
+            <w:tblPr>
+              <w:tblW w:w="0" w:type="auto"/>
+              <w:tblCellSpacing w:w="15" w:type="dxa"/>
+              <w:tblCellMar>
+                <w:top w:w="15" w:type="dxa"/>
+                <w:left w:w="15" w:type="dxa"/>
+                <w:bottom w:w="15" w:type="dxa"/>
+                <w:right w:w="15" w:type="dxa"/>
+              </w:tblCellMar>
+              <w:tblLook w:val="04A0" w:firstRow="1" w:lastRow="0" w:firstColumn="1" w:lastColumn="0" w:noHBand="0" w:noVBand="1"/>
+            </w:tblPr>
+            <w:tblGrid>
+              <w:gridCol w:w="316"/>
+              <w:gridCol w:w="7427"/>
+            </w:tblGrid>
+            <w:tr>
+              <w:trPr>
+                <w:tblCellSpacing w:w="15" w:type="dxa"/>
+              </w:trPr>
+              <w:tc>
+                <w:tcPr>
+                  <w:tcW w:w="0" w:type="auto"/>
+                  <w:shd w:val="clear" w:color="auto" w:fill="FFFFFF"/>
+                  <w:hideMark/>
+                </w:tcPr>
+                <w:p>
+                  <w:pPr>
+                    <w:tabs>
+                      <w:tab w:val="left" w:pos="916"/>
+                      <w:tab w:val="left" w:pos="1832"/>
+                      <w:tab w:val="left" w:pos="2748"/>
+                      <w:tab w:val="left" w:pos="3664"/>
+                      <w:tab w:val="left" w:pos="4580"/>
+                      <w:tab w:val="left" w:pos="5496"/>
+                      <w:tab w:val="left" w:pos="6412"/>
+                      <w:tab w:val="left" w:pos="7328"/>
+                      <w:tab w:val="left" w:pos="8244"/>
+                      <w:tab w:val="left" w:pos="9160"/>
+                      <w:tab w:val="left" w:pos="10076"/>
+                      <w:tab w:val="left" w:pos="10992"/>
+                      <w:tab w:val="left" w:pos="11908"/>
+                      <w:tab w:val="left" w:pos="12824"/>
+                      <w:tab w:val="left" w:pos="13740"/>
+                      <w:tab w:val="left" w:pos="14656"/>
+                    </w:tabs>
+                    <w:spacing w:after="0" w:line="240" w:lineRule="auto"/>
+                    <w:jc w:val="right"/>
+                    <w:rPr>
+                      <w:rFonts w:ascii="Courier New" w:eastAsia="Times New Roman" w:hAnsi="Courier New" w:cs="Courier New"/>
+                      <w:color w:val="A0A0A0"/>
+                      <w:sz w:val="20"/>
+                      <w:szCs w:val="20"/>
+                      <w:lang w:eastAsia="en-GB"/>
+                    </w:rPr>
+                  </w:pPr>
+                  <w:r>
+                    <w:rPr>
+                      <w:rFonts w:ascii="Courier New" w:eastAsia="Times New Roman" w:hAnsi="Courier New" w:cs="Courier New"/>
+                      <w:color w:val="A0A0A0"/>
+                      <w:sz w:val="20"/>
+                      <w:szCs w:val="20"/>
+                      <w:lang w:eastAsia="en-GB"/>
+                    </w:rPr>
+                    <w:t>1</w:t>
+                  </w:r>
+                  <w:r>
+                    <w:rPr>
+                      <w:rFonts w:ascii="Courier New" w:eastAsia="Times New Roman" w:hAnsi="Courier New" w:cs="Courier New"/>
+                      <w:color w:val="A0A0A0"/>
+                      <w:sz w:val="20"/>
+                      <w:szCs w:val="20"/>
+                      <w:lang w:eastAsia="en-GB"/>
+                    </w:rPr>
+                    <w:br/>
+                    <w:t>2</w:t>
+                  </w:r>
+                  <w:r>
+                    <w:rPr>
+                      <w:rFonts w:ascii="Courier New" w:eastAsia="Times New Roman" w:hAnsi="Courier New" w:cs="Courier New"/>
+                      <w:color w:val="A0A0A0"/>
+                      <w:sz w:val="20"/>
+                      <w:szCs w:val="20"/>
+                      <w:lang w:eastAsia="en-GB"/>
+                    </w:rPr>
+                    <w:br/>
+                    <w:t>3</w:t>
+                  </w:r>
+                  <w:r>
+                    <w:rPr>
+                      <w:rFonts w:ascii="Courier New" w:eastAsia="Times New Roman" w:hAnsi="Courier New" w:cs="Courier New"/>
+                      <w:color w:val="A0A0A0"/>
+                      <w:sz w:val="20"/>
+                      <w:szCs w:val="20"/>
+                      <w:lang w:eastAsia="en-GB"/>
+                    </w:rPr>
+                    <w:br/>
+                    <w:t>4</w:t>
+                  </w:r>
+                  <w:r>
+                    <w:rPr>
+                      <w:rFonts w:ascii="Courier New" w:eastAsia="Times New Roman" w:hAnsi="Courier New" w:cs="Courier New"/>
+                      <w:color w:val="A0A0A0"/>
+                      <w:sz w:val="20"/>
+                      <w:szCs w:val="20"/>
+                      <w:lang w:eastAsia="en-GB"/>
+                    </w:rPr>
+                    <w:br/>
+                    <w:t>5</w:t>
+                  </w:r>
+                  <w:r>
+                    <w:rPr>
+                      <w:rFonts w:ascii="Courier New" w:eastAsia="Times New Roman" w:hAnsi="Courier New" w:cs="Courier New"/>
+                      <w:color w:val="A0A0A0"/>
+                      <w:sz w:val="20"/>
+                      <w:szCs w:val="20"/>
+                      <w:lang w:eastAsia="en-GB"/>
+                    </w:rPr>
+                    <w:br/>
+                    <w:t>6</w:t>
+                  </w:r>
+                  <w:r>
+                    <w:rPr>
+                      <w:rFonts w:ascii="Courier New" w:eastAsia="Times New Roman" w:hAnsi="Courier New" w:cs="Courier New"/>
+                      <w:color w:val="A0A0A0"/>
+                      <w:sz w:val="20"/>
+                      <w:szCs w:val="20"/>
+                      <w:lang w:eastAsia="en-GB"/>
+                    </w:rPr>
+                    <w:br/>
+                    <w:t>7</w:t>
+                  </w:r>
+                  <w:r>
+                    <w:rPr>
+                      <w:rFonts w:ascii="Courier New" w:eastAsia="Times New Roman" w:hAnsi="Courier New" w:cs="Courier New"/>
+                      <w:color w:val="A0A0A0"/>
+                      <w:sz w:val="20"/>
+                      <w:szCs w:val="20"/>
+                      <w:lang w:eastAsia="en-GB"/>
+                    </w:rPr>
+                    <w:br/>
+                    <w:t>8</w:t>
+                  </w:r>
+                  <w:r>
+                    <w:rPr>
+                      <w:rFonts w:ascii="Courier New" w:eastAsia="Times New Roman" w:hAnsi="Courier New" w:cs="Courier New"/>
+                      <w:color w:val="A0A0A0"/>
+                      <w:sz w:val="20"/>
+                      <w:szCs w:val="20"/>
+                      <w:lang w:eastAsia="en-GB"/>
+                    </w:rPr>
+                    <w:br/>
+                    <w:t>9</w:t>
+                  </w:r>
+                  <w:r>
+                    <w:rPr>
+                      <w:rFonts w:ascii="Courier New" w:eastAsia="Times New Roman" w:hAnsi="Courier New" w:cs="Courier New"/>
+                      <w:color w:val="A0A0A0"/>
+                      <w:sz w:val="20"/>
+                      <w:szCs w:val="20"/>
+                      <w:lang w:eastAsia="en-GB"/>
+                    </w:rPr>
+                    <w:br/>
+                    <w:t>10</w:t>
+                  </w:r>
+                  <w:r>
+                    <w:rPr>
+                      <w:rFonts w:ascii="Courier New" w:eastAsia="Times New Roman" w:hAnsi="Courier New" w:cs="Courier New"/>
+                      <w:color w:val="A0A0A0"/>
+                      <w:sz w:val="20"/>
+                      <w:szCs w:val="20"/>
+                      <w:lang w:eastAsia="en-GB"/>
+                    </w:rPr>
+                    <w:br/>
+                    <w:t>11</w:t>
+                  </w:r>
+                  <w:r>
+                    <w:rPr>
+                      <w:rFonts w:ascii="Courier New" w:eastAsia="Times New Roman" w:hAnsi="Courier New" w:cs="Courier New"/>
+                      <w:color w:val="A0A0A0"/>
+                      <w:sz w:val="20"/>
+                      <w:szCs w:val="20"/>
+                      <w:lang w:eastAsia="en-GB"/>
+                    </w:rPr>
+                    <w:br/>
+                    <w:t>12</w:t>
+                  </w:r>
+                </w:p>
+              </w:tc>
+              <w:tc>
+                <w:tcPr>
+                  <w:tcW w:w="0" w:type="auto"/>
+                  <w:tcBorders>
+                    <w:top w:val="single" w:sz="6" w:space="0" w:color="C0C0D0"/>
+                    <w:left w:val="single" w:sz="6" w:space="0" w:color="C0C0D0"/>
+                    <w:bottom w:val="single" w:sz="6" w:space="0" w:color="C0C0D0"/>
+                    <w:right w:val="single" w:sz="6" w:space="0" w:color="C0C0D0"/>
+                  </w:tcBorders>
+                  <w:shd w:val="clear" w:color="auto" w:fill="EFEFFF"/>
+                  <w:hideMark/>
+                </w:tcPr>
+                <w:p>
+                  <w:pPr>
+                    <w:tabs>
+                      <w:tab w:val="left" w:pos="916"/>
+                      <w:tab w:val="left" w:pos="1832"/>
+                      <w:tab w:val="left" w:pos="2748"/>
+                      <w:tab w:val="left" w:pos="3664"/>
+                      <w:tab w:val="left" w:pos="4580"/>
+                      <w:tab w:val="left" w:pos="5496"/>
+                      <w:tab w:val="left" w:pos="6412"/>
+                      <w:tab w:val="left" w:pos="7328"/>
+                      <w:tab w:val="left" w:pos="8244"/>
+                      <w:tab w:val="left" w:pos="9160"/>
+                      <w:tab w:val="left" w:pos="10076"/>
+                      <w:tab w:val="left" w:pos="10992"/>
+                      <w:tab w:val="left" w:pos="11908"/>
+                      <w:tab w:val="left" w:pos="12824"/>
+                      <w:tab w:val="left" w:pos="13740"/>
+                      <w:tab w:val="left" w:pos="14656"/>
+                    </w:tabs>
+                    <w:spacing w:after="0" w:line="240" w:lineRule="auto"/>
+                    <w:rPr>
+                      <w:rFonts w:ascii="Courier New" w:eastAsia="Times New Roman" w:hAnsi="Courier New" w:cs="Courier New"/>
+                      <w:color w:val="000000"/>
+                      <w:sz w:val="20"/>
+                      <w:szCs w:val="20"/>
+                      <w:lang w:eastAsia="en-GB"/>
+                    </w:rPr>
+                  </w:pPr>
+                  <w:r>
+                    <w:rPr>
+                      <w:rFonts w:ascii="Courier New" w:eastAsia="Times New Roman" w:hAnsi="Courier New" w:cs="Courier New"/>
+                      <w:color w:val="500070"/>
+                      <w:sz w:val="20"/>
+                      <w:szCs w:val="20"/>
+                      <w:lang w:eastAsia="en-GB"/>
+                    </w:rPr>
+                    <w:t>#include "a.h"</w:t>
+                  </w:r>
+                </w:p>
+                <w:p>
+                  <w:pPr>
+                    <w:tabs>
+                      <w:tab w:val="left" w:pos="916"/>
+                      <w:tab w:val="left" w:pos="1832"/>
+                      <w:tab w:val="left" w:pos="2748"/>
+                      <w:tab w:val="left" w:pos="3664"/>
+                      <w:tab w:val="left" w:pos="4580"/>
+                      <w:tab w:val="left" w:pos="5496"/>
+                      <w:tab w:val="left" w:pos="6412"/>
+                      <w:tab w:val="left" w:pos="7328"/>
+                      <w:tab w:val="left" w:pos="8244"/>
+                      <w:tab w:val="left" w:pos="9160"/>
+                      <w:tab w:val="left" w:pos="10076"/>
+                      <w:tab w:val="left" w:pos="10992"/>
+                      <w:tab w:val="left" w:pos="11908"/>
+                      <w:tab w:val="left" w:pos="12824"/>
+                      <w:tab w:val="left" w:pos="13740"/>
+                      <w:tab w:val="left" w:pos="14656"/>
+                    </w:tabs>
+                    <w:spacing w:after="0" w:line="240" w:lineRule="auto"/>
+                    <w:rPr>
+                      <w:rFonts w:ascii="Courier New" w:eastAsia="Times New Roman" w:hAnsi="Courier New" w:cs="Courier New"/>
+                      <w:color w:val="000000"/>
+                      <w:sz w:val="20"/>
+                      <w:szCs w:val="20"/>
+                      <w:lang w:eastAsia="en-GB"/>
+                    </w:rPr>
+                  </w:pPr>
+                </w:p>
+                <w:p>
+                  <w:pPr>
+                    <w:tabs>
+                      <w:tab w:val="left" w:pos="916"/>
+                      <w:tab w:val="left" w:pos="1832"/>
+                      <w:tab w:val="left" w:pos="2748"/>
+                      <w:tab w:val="left" w:pos="3664"/>
+                      <w:tab w:val="left" w:pos="4580"/>
+                      <w:tab w:val="left" w:pos="5496"/>
+                      <w:tab w:val="left" w:pos="6412"/>
+                      <w:tab w:val="left" w:pos="7328"/>
+                      <w:tab w:val="left" w:pos="8244"/>
+                      <w:tab w:val="left" w:pos="9160"/>
+                      <w:tab w:val="left" w:pos="10076"/>
+                      <w:tab w:val="left" w:pos="10992"/>
+                      <w:tab w:val="left" w:pos="11908"/>
+                      <w:tab w:val="left" w:pos="12824"/>
+                      <w:tab w:val="left" w:pos="13740"/>
+                      <w:tab w:val="left" w:pos="14656"/>
+                    </w:tabs>
+                    <w:spacing w:after="0" w:line="240" w:lineRule="auto"/>
+                    <w:rPr>
+                      <w:rFonts w:ascii="Courier New" w:eastAsia="Times New Roman" w:hAnsi="Courier New" w:cs="Courier New"/>
+                      <w:color w:val="000000"/>
+                      <w:sz w:val="20"/>
+                      <w:szCs w:val="20"/>
+                      <w:lang w:eastAsia="en-GB"/>
+                    </w:rPr>
+                  </w:pPr>
+                  <w:r>
+                    <w:rPr>
+                      <w:rFonts w:ascii="Courier New" w:eastAsia="Times New Roman" w:hAnsi="Courier New" w:cs="Courier New"/>
+                      <w:color w:val="000000"/>
+                      <w:sz w:val="20"/>
+                      <w:szCs w:val="20"/>
+                      <w:lang w:eastAsia="en-GB"/>
+                    </w:rPr>
+                    <w:t xml:space="preserve">   </w:t>
+                  </w:r>
+                  <w:r>
+                    <w:rPr>
+                      <w:rFonts w:ascii="Courier New" w:eastAsia="Times New Roman" w:hAnsi="Courier New" w:cs="Courier New"/>
+                      <w:color w:val="007000"/>
+                      <w:sz w:val="20"/>
+                      <w:szCs w:val="20"/>
+                      <w:lang w:eastAsia="en-GB"/>
+                    </w:rPr>
+                    <w:t>// start compiling a.h</w:t>
+                  </w:r>
+                </w:p>
+                <w:p>
+                  <w:pPr>
+                    <w:tabs>
+                      <w:tab w:val="left" w:pos="916"/>
+                      <w:tab w:val="left" w:pos="1832"/>
+                      <w:tab w:val="left" w:pos="2748"/>
+                      <w:tab w:val="left" w:pos="3664"/>
+                      <w:tab w:val="left" w:pos="4580"/>
+                      <w:tab w:val="left" w:pos="5496"/>
+                      <w:tab w:val="left" w:pos="6412"/>
+                      <w:tab w:val="left" w:pos="7328"/>
+                      <w:tab w:val="left" w:pos="8244"/>
+                      <w:tab w:val="left" w:pos="9160"/>
+                      <w:tab w:val="left" w:pos="10076"/>
+                      <w:tab w:val="left" w:pos="10992"/>
+                      <w:tab w:val="left" w:pos="11908"/>
+                      <w:tab w:val="left" w:pos="12824"/>
+                      <w:tab w:val="left" w:pos="13740"/>
+                      <w:tab w:val="left" w:pos="14656"/>
+                    </w:tabs>
+                    <w:spacing w:after="0" w:line="240" w:lineRule="auto"/>
+                    <w:rPr>
+                      <w:rFonts w:ascii="Courier New" w:eastAsia="Times New Roman" w:hAnsi="Courier New" w:cs="Courier New"/>
+                      <w:color w:val="000000"/>
+                      <w:sz w:val="20"/>
+                      <w:szCs w:val="20"/>
+                      <w:lang w:eastAsia="en-GB"/>
+                    </w:rPr>
+                  </w:pPr>
+                  <w:r>
+                    <w:rPr>
+                      <w:rFonts w:ascii="Courier New" w:eastAsia="Times New Roman" w:hAnsi="Courier New" w:cs="Courier New"/>
+                      <w:color w:val="000000"/>
+                      <w:sz w:val="20"/>
+                      <w:szCs w:val="20"/>
+                      <w:lang w:eastAsia="en-GB"/>
+                    </w:rPr>
+                    <w:t xml:space="preserve">   </w:t>
+                  </w:r>
+                  <w:r>
+                    <w:rPr>
+                      <w:rFonts w:ascii="Courier New" w:eastAsia="Times New Roman" w:hAnsi="Courier New" w:cs="Courier New"/>
+                      <w:color w:val="500070"/>
+                      <w:sz w:val="20"/>
+                      <w:szCs w:val="20"/>
+                      <w:lang w:eastAsia="en-GB"/>
+                    </w:rPr>
+                    <w:t>#include "b.h"</w:t>
+                  </w:r>
+                </w:p>
+                <w:p>
+                  <w:pPr>
+                    <w:tabs>
+                      <w:tab w:val="left" w:pos="916"/>
+                      <w:tab w:val="left" w:pos="1832"/>
+                      <w:tab w:val="left" w:pos="2748"/>
+                      <w:tab w:val="left" w:pos="3664"/>
+                      <w:tab w:val="left" w:pos="4580"/>
+                      <w:tab w:val="left" w:pos="5496"/>
+                      <w:tab w:val="left" w:pos="6412"/>
+                      <w:tab w:val="left" w:pos="7328"/>
+                      <w:tab w:val="left" w:pos="8244"/>
+                      <w:tab w:val="left" w:pos="9160"/>
+                      <w:tab w:val="left" w:pos="10076"/>
+                      <w:tab w:val="left" w:pos="10992"/>
+                      <w:tab w:val="left" w:pos="11908"/>
+                      <w:tab w:val="left" w:pos="12824"/>
+                      <w:tab w:val="left" w:pos="13740"/>
+                      <w:tab w:val="left" w:pos="14656"/>
+                    </w:tabs>
+                    <w:spacing w:after="0" w:line="240" w:lineRule="auto"/>
+                    <w:rPr>
+                      <w:rFonts w:ascii="Courier New" w:eastAsia="Times New Roman" w:hAnsi="Courier New" w:cs="Courier New"/>
+                      <w:color w:val="000000"/>
+                      <w:sz w:val="20"/>
+                      <w:szCs w:val="20"/>
+                      <w:lang w:eastAsia="en-GB"/>
+                    </w:rPr>
+                  </w:pPr>
+                </w:p>
+                <w:p>
+                  <w:pPr>
+                    <w:tabs>
+                      <w:tab w:val="left" w:pos="916"/>
+                      <w:tab w:val="left" w:pos="1832"/>
+                      <w:tab w:val="left" w:pos="2748"/>
+                      <w:tab w:val="left" w:pos="3664"/>
+                      <w:tab w:val="left" w:pos="4580"/>
+                      <w:tab w:val="left" w:pos="5496"/>
+                      <w:tab w:val="left" w:pos="6412"/>
+                      <w:tab w:val="left" w:pos="7328"/>
+                      <w:tab w:val="left" w:pos="8244"/>
+                      <w:tab w:val="left" w:pos="9160"/>
+                      <w:tab w:val="left" w:pos="10076"/>
+                      <w:tab w:val="left" w:pos="10992"/>
+                      <w:tab w:val="left" w:pos="11908"/>
+                      <w:tab w:val="left" w:pos="12824"/>
+                      <w:tab w:val="left" w:pos="13740"/>
+                      <w:tab w:val="left" w:pos="14656"/>
+                    </w:tabs>
+                    <w:spacing w:after="0" w:line="240" w:lineRule="auto"/>
+                    <w:rPr>
+                      <w:rFonts w:ascii="Courier New" w:eastAsia="Times New Roman" w:hAnsi="Courier New" w:cs="Courier New"/>
+                      <w:color w:val="000000"/>
+                      <w:sz w:val="20"/>
+                      <w:szCs w:val="20"/>
+                      <w:lang w:eastAsia="en-GB"/>
+                    </w:rPr>
+                  </w:pPr>
+                  <w:r>
+                    <w:rPr>
+                      <w:rFonts w:ascii="Courier New" w:eastAsia="Times New Roman" w:hAnsi="Courier New" w:cs="Courier New"/>
+                      <w:color w:val="000000"/>
+                      <w:sz w:val="20"/>
+                      <w:szCs w:val="20"/>
+                      <w:lang w:eastAsia="en-GB"/>
+                    </w:rPr>
+                    <w:t xml:space="preserve">      </w:t>
+                  </w:r>
+                  <w:r>
+                    <w:rPr>
+                      <w:rFonts w:ascii="Courier New" w:eastAsia="Times New Roman" w:hAnsi="Courier New" w:cs="Courier New"/>
+                      <w:color w:val="007000"/>
+                      <w:sz w:val="20"/>
+                      <w:szCs w:val="20"/>
+                      <w:lang w:eastAsia="en-GB"/>
+                    </w:rPr>
+                    <w:t>// start compiling b.h</w:t>
+                  </w:r>
+                </w:p>
+                <w:p>
+                  <w:pPr>
+                    <w:tabs>
+                      <w:tab w:val="left" w:pos="916"/>
+                      <w:tab w:val="left" w:pos="1832"/>
+                      <w:tab w:val="left" w:pos="2748"/>
+                      <w:tab w:val="left" w:pos="3664"/>
+                      <w:tab w:val="left" w:pos="4580"/>
+                      <w:tab w:val="left" w:pos="5496"/>
+                      <w:tab w:val="left" w:pos="6412"/>
+                      <w:tab w:val="left" w:pos="7328"/>
+                      <w:tab w:val="left" w:pos="8244"/>
+                      <w:tab w:val="left" w:pos="9160"/>
+                      <w:tab w:val="left" w:pos="10076"/>
+                      <w:tab w:val="left" w:pos="10992"/>
+                      <w:tab w:val="left" w:pos="11908"/>
+                      <w:tab w:val="left" w:pos="12824"/>
+                      <w:tab w:val="left" w:pos="13740"/>
+                      <w:tab w:val="left" w:pos="14656"/>
+                    </w:tabs>
+                    <w:spacing w:after="0" w:line="240" w:lineRule="auto"/>
+                    <w:rPr>
+                      <w:rFonts w:ascii="Courier New" w:eastAsia="Times New Roman" w:hAnsi="Courier New" w:cs="Courier New"/>
+                      <w:color w:val="000000"/>
+                      <w:sz w:val="20"/>
+                      <w:szCs w:val="20"/>
+                      <w:lang w:eastAsia="en-GB"/>
+                    </w:rPr>
+                  </w:pPr>
+                  <w:r>
+                    <w:rPr>
+                      <w:rFonts w:ascii="Courier New" w:eastAsia="Times New Roman" w:hAnsi="Courier New" w:cs="Courier New"/>
+                      <w:color w:val="000000"/>
+                      <w:sz w:val="20"/>
+                      <w:szCs w:val="20"/>
+                      <w:lang w:eastAsia="en-GB"/>
+                    </w:rPr>
+                    <w:t xml:space="preserve">      </w:t>
+                  </w:r>
+                  <w:r>
+                    <w:rPr>
+                      <w:rFonts w:ascii="Courier New" w:eastAsia="Times New Roman" w:hAnsi="Courier New" w:cs="Courier New"/>
+                      <w:color w:val="500070"/>
+                      <w:sz w:val="20"/>
+                      <w:szCs w:val="20"/>
+                      <w:lang w:eastAsia="en-GB"/>
+                    </w:rPr>
+                    <w:t>#include "a.h"</w:t>
+                  </w:r>
+                </w:p>
+                <w:p>
+                  <w:pPr>
+                    <w:tabs>
+                      <w:tab w:val="left" w:pos="916"/>
+                      <w:tab w:val="left" w:pos="1832"/>
+                      <w:tab w:val="left" w:pos="2748"/>
+                      <w:tab w:val="left" w:pos="3664"/>
+                      <w:tab w:val="left" w:pos="4580"/>
+                      <w:tab w:val="left" w:pos="5496"/>
+                      <w:tab w:val="left" w:pos="6412"/>
+                      <w:tab w:val="left" w:pos="7328"/>
+                      <w:tab w:val="left" w:pos="8244"/>
+                      <w:tab w:val="left" w:pos="9160"/>
+                      <w:tab w:val="left" w:pos="10076"/>
+                      <w:tab w:val="left" w:pos="10992"/>
+                      <w:tab w:val="left" w:pos="11908"/>
+                      <w:tab w:val="left" w:pos="12824"/>
+                      <w:tab w:val="left" w:pos="13740"/>
+                      <w:tab w:val="left" w:pos="14656"/>
+                    </w:tabs>
+                    <w:spacing w:after="0" w:line="240" w:lineRule="auto"/>
+                    <w:rPr>
+                      <w:rFonts w:ascii="Courier New" w:eastAsia="Times New Roman" w:hAnsi="Courier New" w:cs="Courier New"/>
+                      <w:color w:val="000000"/>
+                      <w:sz w:val="20"/>
+                      <w:szCs w:val="20"/>
+                      <w:lang w:eastAsia="en-GB"/>
+                    </w:rPr>
+                  </w:pPr>
+                </w:p>
+                <w:p>
+                  <w:pPr>
+                    <w:tabs>
+                      <w:tab w:val="left" w:pos="916"/>
+                      <w:tab w:val="left" w:pos="1832"/>
+                      <w:tab w:val="left" w:pos="2748"/>
+                      <w:tab w:val="left" w:pos="3664"/>
+                      <w:tab w:val="left" w:pos="4580"/>
+                      <w:tab w:val="left" w:pos="5496"/>
+                      <w:tab w:val="left" w:pos="6412"/>
+                      <w:tab w:val="left" w:pos="7328"/>
+                      <w:tab w:val="left" w:pos="8244"/>
+                      <w:tab w:val="left" w:pos="9160"/>
+                      <w:tab w:val="left" w:pos="10076"/>
+                      <w:tab w:val="left" w:pos="10992"/>
+                      <w:tab w:val="left" w:pos="11908"/>
+                      <w:tab w:val="left" w:pos="12824"/>
+                      <w:tab w:val="left" w:pos="13740"/>
+                      <w:tab w:val="left" w:pos="14656"/>
+                    </w:tabs>
+                    <w:spacing w:after="0" w:line="240" w:lineRule="auto"/>
+                    <w:rPr>
+                      <w:rFonts w:ascii="Courier New" w:eastAsia="Times New Roman" w:hAnsi="Courier New" w:cs="Courier New"/>
+                      <w:color w:val="000000"/>
+                      <w:sz w:val="20"/>
+                      <w:szCs w:val="20"/>
+                      <w:lang w:eastAsia="en-GB"/>
+                    </w:rPr>
+                  </w:pPr>
+                  <w:r>
+                    <w:rPr>
+                      <w:rFonts w:ascii="Courier New" w:eastAsia="Times New Roman" w:hAnsi="Courier New" w:cs="Courier New"/>
+                      <w:color w:val="000000"/>
+                      <w:sz w:val="20"/>
+                      <w:szCs w:val="20"/>
+                      <w:lang w:eastAsia="en-GB"/>
+                    </w:rPr>
+                    <w:t xml:space="preserve">         </w:t>
+                  </w:r>
+                  <w:r>
+                    <w:rPr>
+                      <w:rFonts w:ascii="Courier New" w:eastAsia="Times New Roman" w:hAnsi="Courier New" w:cs="Courier New"/>
+                      <w:color w:val="007000"/>
+                      <w:sz w:val="20"/>
+                      <w:szCs w:val="20"/>
+                      <w:lang w:eastAsia="en-GB"/>
+                    </w:rPr>
+                    <w:t>// compilation of a.h skipped because it's guarded</w:t>
+                  </w:r>
+                </w:p>
+                <w:p>
+                  <w:pPr>
+                    <w:tabs>
+                      <w:tab w:val="left" w:pos="916"/>
+                      <w:tab w:val="left" w:pos="1832"/>
+                      <w:tab w:val="left" w:pos="2748"/>
+                      <w:tab w:val="left" w:pos="3664"/>
+                      <w:tab w:val="left" w:pos="4580"/>
+                      <w:tab w:val="left" w:pos="5496"/>
+                      <w:tab w:val="left" w:pos="6412"/>
+                      <w:tab w:val="left" w:pos="7328"/>
+                      <w:tab w:val="left" w:pos="8244"/>
+                      <w:tab w:val="left" w:pos="9160"/>
+                      <w:tab w:val="left" w:pos="10076"/>
+                      <w:tab w:val="left" w:pos="10992"/>
+                      <w:tab w:val="left" w:pos="11908"/>
+                      <w:tab w:val="left" w:pos="12824"/>
+                      <w:tab w:val="left" w:pos="13740"/>
+                      <w:tab w:val="left" w:pos="14656"/>
+                    </w:tabs>
+                    <w:spacing w:after="0" w:line="240" w:lineRule="auto"/>
+                    <w:rPr>
+                      <w:rFonts w:ascii="Courier New" w:eastAsia="Times New Roman" w:hAnsi="Courier New" w:cs="Courier New"/>
+                      <w:color w:val="000000"/>
+                      <w:sz w:val="20"/>
+                      <w:szCs w:val="20"/>
+                      <w:lang w:eastAsia="en-GB"/>
+                    </w:rPr>
+                  </w:pPr>
+                </w:p>
+                <w:p>
+                  <w:pPr>
+                    <w:tabs>
+                      <w:tab w:val="left" w:pos="916"/>
+                      <w:tab w:val="left" w:pos="1832"/>
+                      <w:tab w:val="left" w:pos="2748"/>
+                      <w:tab w:val="left" w:pos="3664"/>
+                      <w:tab w:val="left" w:pos="4580"/>
+                      <w:tab w:val="left" w:pos="5496"/>
+                      <w:tab w:val="left" w:pos="6412"/>
+                      <w:tab w:val="left" w:pos="7328"/>
+                      <w:tab w:val="left" w:pos="8244"/>
+                      <w:tab w:val="left" w:pos="9160"/>
+                      <w:tab w:val="left" w:pos="10076"/>
+                      <w:tab w:val="left" w:pos="10992"/>
+                      <w:tab w:val="left" w:pos="11908"/>
+                      <w:tab w:val="left" w:pos="12824"/>
+                      <w:tab w:val="left" w:pos="13740"/>
+                      <w:tab w:val="left" w:pos="14656"/>
+                    </w:tabs>
+                    <w:spacing w:after="0" w:line="240" w:lineRule="auto"/>
+                    <w:rPr>
+                      <w:rFonts w:ascii="Courier New" w:eastAsia="Times New Roman" w:hAnsi="Courier New" w:cs="Courier New"/>
+                      <w:color w:val="000000"/>
+                      <w:sz w:val="20"/>
+                      <w:szCs w:val="20"/>
+                      <w:lang w:eastAsia="en-GB"/>
+                    </w:rPr>
+                  </w:pPr>
+                  <w:r>
+                    <w:rPr>
+                      <w:rFonts w:ascii="Courier New" w:eastAsia="Times New Roman" w:hAnsi="Courier New" w:cs="Courier New"/>
+                      <w:color w:val="000000"/>
+                      <w:sz w:val="20"/>
+                      <w:szCs w:val="20"/>
+                      <w:lang w:eastAsia="en-GB"/>
+                    </w:rPr>
+                    <w:t xml:space="preserve">      </w:t>
+                  </w:r>
+                  <w:r>
+                    <w:rPr>
+                      <w:rFonts w:ascii="Courier New" w:eastAsia="Times New Roman" w:hAnsi="Courier New" w:cs="Courier New"/>
+                      <w:color w:val="007000"/>
+                      <w:sz w:val="20"/>
+                      <w:szCs w:val="20"/>
+                      <w:lang w:eastAsia="en-GB"/>
+                    </w:rPr>
+                    <w:t>// resume compiling b.h</w:t>
+                  </w:r>
+                </w:p>
+                <w:p>
+                  <w:pPr>
+                    <w:tabs>
+                      <w:tab w:val="left" w:pos="916"/>
+                      <w:tab w:val="left" w:pos="1832"/>
+                      <w:tab w:val="left" w:pos="2748"/>
+                      <w:tab w:val="left" w:pos="3664"/>
+                      <w:tab w:val="left" w:pos="4580"/>
+                      <w:tab w:val="left" w:pos="5496"/>
+                      <w:tab w:val="left" w:pos="6412"/>
+                      <w:tab w:val="left" w:pos="7328"/>
+                      <w:tab w:val="left" w:pos="8244"/>
+                      <w:tab w:val="left" w:pos="9160"/>
+                      <w:tab w:val="left" w:pos="10076"/>
+                      <w:tab w:val="left" w:pos="10992"/>
+                      <w:tab w:val="left" w:pos="11908"/>
+                      <w:tab w:val="left" w:pos="12824"/>
+                      <w:tab w:val="left" w:pos="13740"/>
+                      <w:tab w:val="left" w:pos="14656"/>
+                    </w:tabs>
+                    <w:spacing w:after="0" w:line="240" w:lineRule="auto"/>
+                    <w:rPr>
+                      <w:rFonts w:ascii="Courier New" w:eastAsia="Times New Roman" w:hAnsi="Courier New" w:cs="Courier New"/>
+                      <w:color w:val="000000"/>
+                      <w:sz w:val="20"/>
+                      <w:szCs w:val="20"/>
+                      <w:lang w:eastAsia="en-GB"/>
+                    </w:rPr>
+                  </w:pPr>
+                  <w:r>
+                    <w:rPr>
+                      <w:rFonts w:ascii="Courier New" w:eastAsia="Times New Roman" w:hAnsi="Courier New" w:cs="Courier New"/>
+                      <w:color w:val="000000"/>
+                      <w:sz w:val="20"/>
+                      <w:szCs w:val="20"/>
+                      <w:lang w:eastAsia="en-GB"/>
+                    </w:rPr>
+                    <w:t xml:space="preserve">      </w:t>
+                  </w:r>
+                  <w:r>
+                    <w:rPr>
+                      <w:rFonts w:ascii="Courier New" w:eastAsia="Times New Roman" w:hAnsi="Courier New" w:cs="Courier New"/>
+                      <w:color w:val="0000B0"/>
+                      <w:sz w:val="20"/>
+                      <w:szCs w:val="20"/>
+                      <w:lang w:eastAsia="en-GB"/>
+                    </w:rPr>
+                    <w:t>class</w:t>
+                  </w:r>
+                  <w:r>
+                    <w:rPr>
+                      <w:rFonts w:ascii="Courier New" w:eastAsia="Times New Roman" w:hAnsi="Courier New" w:cs="Courier New"/>
+                      <w:color w:val="000000"/>
+                      <w:sz w:val="20"/>
+                      <w:szCs w:val="20"/>
+                      <w:lang w:eastAsia="en-GB"/>
+                    </w:rPr>
+                    <w:t xml:space="preserve"> B { A* a };        </w:t>
+                  </w:r>
+                  <w:r>
+                    <w:rPr>
+                      <w:rFonts w:ascii="Courier New" w:eastAsia="Times New Roman" w:hAnsi="Courier New" w:cs="Courier New"/>
+                      <w:color w:val="007000"/>
+                      <w:sz w:val="20"/>
+                      <w:szCs w:val="20"/>
+                      <w:lang w:eastAsia="en-GB"/>
+                    </w:rPr>
+                    <w:t xml:space="preserve">// &lt;--- ERROR, A is undeclared </w:t>
+                  </w:r>
+                </w:p>
+              </w:tc>
+            </w:tr>
+          </w:tbl>
+          <w:p>
+            <w:pPr>
+              <w:pStyle w:val="ListParagraph"/>
+              <w:ind w:left="0"/>
+              <w:jc w:val="both"/>
+            </w:pPr>
+          </w:p>
+          <w:p>
+            <w:pPr>
+              <w:pStyle w:val="ListParagraph"/>
+              <w:ind w:left="0"/>
+              <w:jc w:val="both"/>
+            </w:pPr>
+            <w:r>
+              <w:t xml:space="preserve">Ref: </w:t>
+            </w:r>
+            <w:hyperlink r:id="rId6" w:history="1">
+              <w:r>
+                <w:rPr>
+                  <w:rStyle w:val="Hyperlink"/>
+                </w:rPr>
+                <w:t>http://www.cplusplus.com/articles/Gw6AC542/</w:t>
+              </w:r>
+            </w:hyperlink>
           </w:p>
           <w:p>
             <w:pPr>
@@ -735,6 +1613,77 @@
               <w:ind w:left="0"/>
               <w:jc w:val="both"/>
             </w:pPr>
+            <w:r>
+              <w:t>So, Player.h included Companion.h which included Player.h and so on. Bad news!</w:t>
+            </w:r>
+          </w:p>
+          <w:p>
+            <w:pPr>
+              <w:pStyle w:val="ListParagraph"/>
+              <w:ind w:left="0"/>
+              <w:jc w:val="both"/>
+            </w:pPr>
+          </w:p>
+          <w:p>
+            <w:pPr>
+              <w:pStyle w:val="ListParagraph"/>
+              <w:ind w:left="0"/>
+              <w:jc w:val="both"/>
+            </w:pPr>
+            <w:r>
+              <w:rPr>
+                <w:u w:val="single"/>
+              </w:rPr>
+              <w:t>Step</w:t>
+            </w:r>
+            <w:r>
+              <w:rPr>
+                <w:u w:val="single"/>
+              </w:rPr>
+              <w:t>s</w:t>
+            </w:r>
+            <w:r>
+              <w:rPr>
+                <w:u w:val="single"/>
+              </w:rPr>
+              <w:t xml:space="preserve"> taken to solve</w:t>
+            </w:r>
+            <w:r>
+              <w:t>:</w:t>
+            </w:r>
+            <w:r>
+              <w:t xml:space="preserve"> Instead of including Player.h in the Companion.h </w:t>
+            </w:r>
+            <w:r>
+              <w:t>file,</w:t>
+            </w:r>
+            <w:r>
+              <w:t xml:space="preserve"> which was causing the circular inclusion</w:t>
+            </w:r>
+            <w:r>
+              <w:t xml:space="preserve">, I simply forward declared </w:t>
+            </w:r>
+            <w:r>
+              <w:t xml:space="preserve">Player in Companion.h </w:t>
+            </w:r>
+            <w:r>
+              <w:t xml:space="preserve">as we are only using the Player data type as a parameterized pointer type </w:t>
+            </w:r>
+            <w:r>
+              <w:t xml:space="preserve">in the moveToPlayer function declaration, </w:t>
+            </w:r>
+            <w:r>
+              <w:t xml:space="preserve">and so this is allowed. However in the Companion.cpp </w:t>
+            </w:r>
+            <w:r>
+              <w:t xml:space="preserve">file </w:t>
+            </w:r>
+            <w:r>
+              <w:t>we actually use the pointer type ‘p’ when we need to get access to its position, this means then that we need access to the full Player.h file and so it is here in Companion.cpp that we #include the Player.h file</w:t>
+            </w:r>
+            <w:r>
+              <w:t>. Doing it this way prevents the infinite inclusion problem from happening.</w:t>
+            </w:r>
           </w:p>
         </w:tc>
       </w:tr>
@@ -829,6 +1778,7 @@
         <w:jc w:val="both"/>
       </w:pPr>
       <w:r>
+        <w:lastRenderedPageBreak/>
         <w:t>Application Week 7_</w:t>
       </w:r>
       <w:r>
@@ -902,8 +1852,6 @@
       <w:r>
         <w:t>r</w:t>
       </w:r>
-      <w:bookmarkStart w:id="0" w:name="_GoBack"/>
-      <w:bookmarkEnd w:id="0"/>
       <w:r>
         <w:t xml:space="preserve"> coursework game idea. Think carefully and write down how you game meets each of the coursework requirements.</w:t>
       </w:r>
@@ -1783,6 +2731,102 @@
       <w:u w:val="single"/>
     </w:rPr>
   </w:style>
+  <w:style w:type="paragraph" w:styleId="HTMLPreformatted">
+    <w:name w:val="HTML Preformatted"/>
+    <w:basedOn w:val="Normal"/>
+    <w:link w:val="HTMLPreformattedChar"/>
+    <w:uiPriority w:val="99"/>
+    <w:semiHidden/>
+    <w:unhideWhenUsed/>
+    <w:rsid w:val="00E26799"/>
+    <w:pPr>
+      <w:tabs>
+        <w:tab w:val="left" w:pos="916"/>
+        <w:tab w:val="left" w:pos="1832"/>
+        <w:tab w:val="left" w:pos="2748"/>
+        <w:tab w:val="left" w:pos="3664"/>
+        <w:tab w:val="left" w:pos="4580"/>
+        <w:tab w:val="left" w:pos="5496"/>
+        <w:tab w:val="left" w:pos="6412"/>
+        <w:tab w:val="left" w:pos="7328"/>
+        <w:tab w:val="left" w:pos="8244"/>
+        <w:tab w:val="left" w:pos="9160"/>
+        <w:tab w:val="left" w:pos="10076"/>
+        <w:tab w:val="left" w:pos="10992"/>
+        <w:tab w:val="left" w:pos="11908"/>
+        <w:tab w:val="left" w:pos="12824"/>
+        <w:tab w:val="left" w:pos="13740"/>
+        <w:tab w:val="left" w:pos="14656"/>
+      </w:tabs>
+      <w:spacing w:after="0" w:line="240" w:lineRule="auto"/>
+    </w:pPr>
+    <w:rPr>
+      <w:rFonts w:ascii="Courier New" w:eastAsia="Times New Roman" w:hAnsi="Courier New" w:cs="Courier New"/>
+      <w:sz w:val="20"/>
+      <w:szCs w:val="20"/>
+      <w:lang w:eastAsia="en-GB"/>
+    </w:rPr>
+  </w:style>
+  <w:style w:type="character" w:customStyle="1" w:styleId="HTMLPreformattedChar">
+    <w:name w:val="HTML Preformatted Char"/>
+    <w:basedOn w:val="DefaultParagraphFont"/>
+    <w:link w:val="HTMLPreformatted"/>
+    <w:uiPriority w:val="99"/>
+    <w:semiHidden/>
+    <w:rsid w:val="00E26799"/>
+    <w:rPr>
+      <w:rFonts w:ascii="Courier New" w:eastAsia="Times New Roman" w:hAnsi="Courier New" w:cs="Courier New"/>
+    </w:rPr>
+  </w:style>
+  <w:style w:type="character" w:styleId="HTMLCode">
+    <w:name w:val="HTML Code"/>
+    <w:basedOn w:val="DefaultParagraphFont"/>
+    <w:uiPriority w:val="99"/>
+    <w:semiHidden/>
+    <w:unhideWhenUsed/>
+    <w:rsid w:val="00E26799"/>
+    <w:rPr>
+      <w:rFonts w:ascii="Courier New" w:eastAsia="Times New Roman" w:hAnsi="Courier New" w:cs="Courier New"/>
+      <w:sz w:val="20"/>
+      <w:szCs w:val="20"/>
+    </w:rPr>
+  </w:style>
+  <w:style w:type="character" w:styleId="HTMLDefinition">
+    <w:name w:val="HTML Definition"/>
+    <w:basedOn w:val="DefaultParagraphFont"/>
+    <w:uiPriority w:val="99"/>
+    <w:semiHidden/>
+    <w:unhideWhenUsed/>
+    <w:rsid w:val="00E26799"/>
+    <w:rPr>
+      <w:i/>
+      <w:iCs/>
+    </w:rPr>
+  </w:style>
+  <w:style w:type="character" w:styleId="HTMLCite">
+    <w:name w:val="HTML Cite"/>
+    <w:basedOn w:val="DefaultParagraphFont"/>
+    <w:uiPriority w:val="99"/>
+    <w:semiHidden/>
+    <w:unhideWhenUsed/>
+    <w:rsid w:val="00E26799"/>
+    <w:rPr>
+      <w:i/>
+      <w:iCs/>
+    </w:rPr>
+  </w:style>
+  <w:style w:type="character" w:styleId="HTMLVariable">
+    <w:name w:val="HTML Variable"/>
+    <w:basedOn w:val="DefaultParagraphFont"/>
+    <w:uiPriority w:val="99"/>
+    <w:semiHidden/>
+    <w:unhideWhenUsed/>
+    <w:rsid w:val="00E26799"/>
+    <w:rPr>
+      <w:i/>
+      <w:iCs/>
+    </w:rPr>
+  </w:style>
 </w:styles>
 </file>
 

</xml_diff>

<commit_message>
7_6 done, Errors in the conditional checks in the update and render loops for the bits. Trying to access off the end of the array, using magic numbers. Created a specific bitsArrSize variable and set that in the loops conditions, also change the operators from <= to < only.
</commit_message>
<xml_diff>
--- a/Lab 7 Debugging.docx
+++ b/Lab 7 Debugging.docx
@@ -779,7 +779,15 @@
               <w:t>:</w:t>
             </w:r>
             <w:r>
-              <w:t xml:space="preserve"> Circular dependencies, I would of thought pragma once would of help</w:t>
+              <w:t xml:space="preserve"> Circular dependencies, I would of thought pragma once would </w:t>
+            </w:r>
+            <w:proofErr w:type="gramStart"/>
+            <w:r>
+              <w:t>of</w:t>
+            </w:r>
+            <w:proofErr w:type="gramEnd"/>
+            <w:r>
+              <w:t xml:space="preserve"> help</w:t>
             </w:r>
             <w:r>
               <w:t>ed</w:t>
@@ -799,8 +807,6 @@
             <w:r>
               <w:t>better,</w:t>
             </w:r>
-            <w:bookmarkStart w:id="0" w:name="_GoBack"/>
-            <w:bookmarkEnd w:id="0"/>
             <w:r>
               <w:t xml:space="preserve"> </w:t>
             </w:r>
@@ -1696,6 +1702,14 @@
     </w:p>
     <w:p>
       <w:pPr>
+        <w:spacing w:after="0" w:line="240" w:lineRule="auto"/>
+      </w:pPr>
+      <w:r>
+        <w:br w:type="page"/>
+      </w:r>
+    </w:p>
+    <w:p>
+      <w:pPr>
         <w:pStyle w:val="ListParagraph"/>
         <w:numPr>
           <w:ilvl w:val="0"/>
@@ -1704,6 +1718,7 @@
         <w:jc w:val="both"/>
       </w:pPr>
       <w:r>
+        <w:lastRenderedPageBreak/>
         <w:t>Application Week 7</w:t>
       </w:r>
       <w:r>
@@ -1743,6 +1758,18 @@
               <w:ind w:left="0"/>
               <w:jc w:val="both"/>
             </w:pPr>
+            <w:r>
+              <w:rPr>
+                <w:u w:val="single"/>
+              </w:rPr>
+              <w:t>Error</w:t>
+            </w:r>
+            <w:r>
+              <w:t>:</w:t>
+            </w:r>
+            <w:r>
+              <w:t xml:space="preserve"> Trying to access an element off the end of the bits array due to the update functions loop having a magic number 6 which will result in a count of 7, i.e. 0 through 6 and also the condition being set to &lt;= rather than just &lt;. There was also the same &lt;= error in the render function loop.</w:t>
+            </w:r>
           </w:p>
           <w:p>
             <w:pPr>
@@ -1757,6 +1784,98 @@
               <w:ind w:left="0"/>
               <w:jc w:val="both"/>
             </w:pPr>
+            <w:r>
+              <w:rPr>
+                <w:u w:val="single"/>
+              </w:rPr>
+              <w:t>Step</w:t>
+            </w:r>
+            <w:r>
+              <w:rPr>
+                <w:u w:val="single"/>
+              </w:rPr>
+              <w:t>s</w:t>
+            </w:r>
+            <w:r>
+              <w:rPr>
+                <w:u w:val="single"/>
+              </w:rPr>
+              <w:t xml:space="preserve"> taken to solve</w:t>
+            </w:r>
+            <w:r>
+              <w:t>:</w:t>
+            </w:r>
+            <w:r>
+              <w:t xml:space="preserve"> Created an int variable called bitsArrSize and set that equal to:</w:t>
+            </w:r>
+          </w:p>
+          <w:p>
+            <w:pPr>
+              <w:pStyle w:val="ListParagraph"/>
+              <w:ind w:left="0"/>
+              <w:jc w:val="both"/>
+              <w:rPr>
+                <w:rFonts w:ascii="Consolas" w:hAnsi="Consolas" w:cs="Consolas"/>
+                <w:color w:val="000000"/>
+                <w:sz w:val="19"/>
+                <w:szCs w:val="19"/>
+                <w:lang w:eastAsia="en-GB"/>
+              </w:rPr>
+            </w:pPr>
+            <w:r>
+              <w:rPr>
+                <w:rFonts w:ascii="Consolas" w:hAnsi="Consolas" w:cs="Consolas"/>
+                <w:color w:val="000000"/>
+                <w:sz w:val="19"/>
+                <w:szCs w:val="19"/>
+                <w:lang w:eastAsia="en-GB"/>
+              </w:rPr>
+              <w:t>(</w:t>
+            </w:r>
+            <w:proofErr w:type="spellStart"/>
+            <w:r>
+              <w:rPr>
+                <w:rFonts w:ascii="Consolas" w:hAnsi="Consolas" w:cs="Consolas"/>
+                <w:color w:val="0000FF"/>
+                <w:sz w:val="19"/>
+                <w:szCs w:val="19"/>
+                <w:lang w:eastAsia="en-GB"/>
+              </w:rPr>
+              <w:t>sizeof</w:t>
+            </w:r>
+            <w:proofErr w:type="spellEnd"/>
+            <w:r>
+              <w:rPr>
+                <w:rFonts w:ascii="Consolas" w:hAnsi="Consolas" w:cs="Consolas"/>
+                <w:color w:val="000000"/>
+                <w:sz w:val="19"/>
+                <w:szCs w:val="19"/>
+                <w:lang w:eastAsia="en-GB"/>
+              </w:rPr>
+              <w:t xml:space="preserve">(bits) / </w:t>
+            </w:r>
+            <w:proofErr w:type="spellStart"/>
+            <w:r>
+              <w:rPr>
+                <w:rFonts w:ascii="Consolas" w:hAnsi="Consolas" w:cs="Consolas"/>
+                <w:color w:val="0000FF"/>
+                <w:sz w:val="19"/>
+                <w:szCs w:val="19"/>
+                <w:lang w:eastAsia="en-GB"/>
+              </w:rPr>
+              <w:t>sizeof</w:t>
+            </w:r>
+            <w:proofErr w:type="spellEnd"/>
+            <w:r>
+              <w:rPr>
+                <w:rFonts w:ascii="Consolas" w:hAnsi="Consolas" w:cs="Consolas"/>
+                <w:color w:val="000000"/>
+                <w:sz w:val="19"/>
+                <w:szCs w:val="19"/>
+                <w:lang w:eastAsia="en-GB"/>
+              </w:rPr>
+              <w:t>(bits[0]))</w:t>
+            </w:r>
           </w:p>
           <w:p>
             <w:pPr>
@@ -1764,10 +1883,24 @@
               <w:ind w:left="0"/>
               <w:jc w:val="both"/>
             </w:pPr>
+            <w:r>
+              <w:rPr>
+                <w:rFonts w:asciiTheme="minorHAnsi" w:hAnsiTheme="minorHAnsi" w:cstheme="minorHAnsi"/>
+              </w:rPr>
+              <w:t>This way there is no need for magic numbers, set both of the loops in update and render to this new variable and also changed the condition to &lt; rather than &lt;=.</w:t>
+            </w:r>
           </w:p>
         </w:tc>
       </w:tr>
     </w:tbl>
+    <w:p>
+      <w:pPr>
+        <w:ind w:left="360"/>
+        <w:jc w:val="both"/>
+      </w:pPr>
+      <w:bookmarkStart w:id="0" w:name="_GoBack"/>
+      <w:bookmarkEnd w:id="0"/>
+    </w:p>
     <w:p>
       <w:pPr>
         <w:pStyle w:val="ListParagraph"/>
@@ -1778,7 +1911,6 @@
         <w:jc w:val="both"/>
       </w:pPr>
       <w:r>
-        <w:lastRenderedPageBreak/>
         <w:t>Application Week 7_</w:t>
       </w:r>
       <w:r>

</xml_diff>

<commit_message>
Removed the second GameObejct that was created in the Level.cpp constructor, this was the object that the properties were being set on and this object also immediately goes out of scope at the end of the constructor, hence none of the properties showed.
</commit_message>
<xml_diff>
--- a/Lab 7 Debugging.docx
+++ b/Lab 7 Debugging.docx
@@ -779,15 +779,7 @@
               <w:t>:</w:t>
             </w:r>
             <w:r>
-              <w:t xml:space="preserve"> Circular dependencies, I would of thought pragma once would </w:t>
-            </w:r>
-            <w:proofErr w:type="gramStart"/>
-            <w:r>
-              <w:t>of</w:t>
-            </w:r>
-            <w:proofErr w:type="gramEnd"/>
-            <w:r>
-              <w:t xml:space="preserve"> help</w:t>
+              <w:t xml:space="preserve"> Circular dependencies, I would of thought pragma once would of help</w:t>
             </w:r>
             <w:r>
               <w:t>ed</w:t>
@@ -1832,7 +1824,6 @@
               </w:rPr>
               <w:t>(</w:t>
             </w:r>
-            <w:proofErr w:type="spellStart"/>
             <w:r>
               <w:rPr>
                 <w:rFonts w:ascii="Consolas" w:hAnsi="Consolas" w:cs="Consolas"/>
@@ -1843,7 +1834,6 @@
               </w:rPr>
               <w:t>sizeof</w:t>
             </w:r>
-            <w:proofErr w:type="spellEnd"/>
             <w:r>
               <w:rPr>
                 <w:rFonts w:ascii="Consolas" w:hAnsi="Consolas" w:cs="Consolas"/>
@@ -1854,7 +1844,6 @@
               </w:rPr>
               <w:t xml:space="preserve">(bits) / </w:t>
             </w:r>
-            <w:proofErr w:type="spellStart"/>
             <w:r>
               <w:rPr>
                 <w:rFonts w:ascii="Consolas" w:hAnsi="Consolas" w:cs="Consolas"/>
@@ -1865,7 +1854,6 @@
               </w:rPr>
               <w:t>sizeof</w:t>
             </w:r>
-            <w:proofErr w:type="spellEnd"/>
             <w:r>
               <w:rPr>
                 <w:rFonts w:ascii="Consolas" w:hAnsi="Consolas" w:cs="Consolas"/>
@@ -1898,8 +1886,6 @@
         <w:ind w:left="360"/>
         <w:jc w:val="both"/>
       </w:pPr>
-      <w:bookmarkStart w:id="0" w:name="_GoBack"/>
-      <w:bookmarkEnd w:id="0"/>
     </w:p>
     <w:p>
       <w:pPr>
@@ -1938,6 +1924,30 @@
               <w:ind w:left="0"/>
               <w:jc w:val="both"/>
             </w:pPr>
+            <w:r>
+              <w:rPr>
+                <w:u w:val="single"/>
+              </w:rPr>
+              <w:t>Error</w:t>
+            </w:r>
+            <w:r>
+              <w:t>:</w:t>
+            </w:r>
+            <w:r>
+              <w:t xml:space="preserve"> A GameObject called go was created inside the Level.h file and then again with the same name ‘go’ in the constructor of Level.cpp, when the properties of the ‘go’ object were set, the second ‘go’ object (the one created in the constructor and not the .h file) was used or rather the properties were set on this object and NOT the one in the .h file. When the constructor g</w:t>
+            </w:r>
+            <w:r>
+              <w:t>oes</w:t>
+            </w:r>
+            <w:r>
+              <w:t xml:space="preserve"> out of scope then so d</w:t>
+            </w:r>
+            <w:r>
+              <w:t>oes</w:t>
+            </w:r>
+            <w:r>
+              <w:t xml:space="preserve"> the ‘go’ object along with all its nice properties and this is why nothing was showing.</w:t>
+            </w:r>
           </w:p>
           <w:p>
             <w:pPr>
@@ -1952,6 +1962,38 @@
               <w:ind w:left="0"/>
               <w:jc w:val="both"/>
             </w:pPr>
+            <w:r>
+              <w:rPr>
+                <w:u w:val="single"/>
+              </w:rPr>
+              <w:t>Step</w:t>
+            </w:r>
+            <w:r>
+              <w:rPr>
+                <w:u w:val="single"/>
+              </w:rPr>
+              <w:t>s</w:t>
+            </w:r>
+            <w:r>
+              <w:rPr>
+                <w:u w:val="single"/>
+              </w:rPr>
+              <w:t xml:space="preserve"> taken to solve</w:t>
+            </w:r>
+            <w:r>
+              <w:t>:</w:t>
+            </w:r>
+            <w:r>
+              <w:t xml:space="preserve"> Removed the second ‘go’ object that was created in the Level.cpp constructor, this wa</w:t>
+            </w:r>
+            <w:r>
+              <w:t>y</w:t>
+            </w:r>
+            <w:bookmarkStart w:id="0" w:name="_GoBack"/>
+            <w:bookmarkEnd w:id="0"/>
+            <w:r>
+              <w:t xml:space="preserve"> the only GameObject that properties can be set on is the one that is in the .h file and this will not go out of scope until the Level object is destroyed.</w:t>
+            </w:r>
           </w:p>
         </w:tc>
       </w:tr>

</xml_diff>